<commit_message>
Added combined mean/var plots to report
</commit_message>
<xml_diff>
--- a/Nathan/MCMC Part 3/Report.docx
+++ b/Nathan/MCMC Part 3/Report.docx
@@ -75,10 +75,7 @@
         <w:t>(Experiment! Look for something interesting to show.)</w:t>
       </w:r>
     </w:p>
-    <w:p>
-      <w:bookmarkStart w:id="0" w:name="_GoBack"/>
-      <w:bookmarkEnd w:id="0"/>
-    </w:p>
+    <w:p/>
     <w:p>
       <w:r>
         <w:t xml:space="preserve">Add hyper-parameters and learn them one-by-one. </w:t>
@@ -500,13 +497,139 @@
       </w:r>
     </w:p>
     <w:p/>
-    <w:p/>
+    <w:p>
+      <w:r>
+        <w:rPr>
+          <w:noProof/>
+        </w:rPr>
+        <w:drawing>
+          <wp:inline distT="0" distB="0" distL="0" distR="0" wp14:anchorId="5F8C1FDA" wp14:editId="3E9FB0AF">
+            <wp:extent cx="4459797" cy="3433473"/>
+            <wp:effectExtent l="0" t="0" r="10795" b="0"/>
+            <wp:docPr id="3" name="Picture 3"/>
+            <wp:cNvGraphicFramePr>
+              <a:graphicFrameLocks xmlns:a="http://schemas.openxmlformats.org/drawingml/2006/main" noChangeAspect="1"/>
+            </wp:cNvGraphicFramePr>
+            <a:graphic xmlns:a="http://schemas.openxmlformats.org/drawingml/2006/main">
+              <a:graphicData uri="http://schemas.openxmlformats.org/drawingml/2006/picture">
+                <pic:pic xmlns:pic="http://schemas.openxmlformats.org/drawingml/2006/picture">
+                  <pic:nvPicPr>
+                    <pic:cNvPr id="0" name="Picture 3"/>
+                    <pic:cNvPicPr>
+                      <a:picLocks noChangeAspect="1" noChangeArrowheads="1"/>
+                    </pic:cNvPicPr>
+                  </pic:nvPicPr>
+                  <pic:blipFill>
+                    <a:blip r:embed="rId7">
+                      <a:extLst>
+                        <a:ext uri="{28A0092B-C50C-407E-A947-70E740481C1C}">
+                          <a14:useLocalDpi xmlns:a14="http://schemas.microsoft.com/office/drawing/2010/main" val="0"/>
+                        </a:ext>
+                      </a:extLst>
+                    </a:blip>
+                    <a:srcRect/>
+                    <a:stretch>
+                      <a:fillRect/>
+                    </a:stretch>
+                  </pic:blipFill>
+                  <pic:spPr bwMode="auto">
+                    <a:xfrm>
+                      <a:off x="0" y="0"/>
+                      <a:ext cx="4460263" cy="3433832"/>
+                    </a:xfrm>
+                    <a:prstGeom prst="rect">
+                      <a:avLst/>
+                    </a:prstGeom>
+                    <a:noFill/>
+                    <a:ln>
+                      <a:noFill/>
+                    </a:ln>
+                  </pic:spPr>
+                </pic:pic>
+              </a:graphicData>
+            </a:graphic>
+          </wp:inline>
+        </w:drawing>
+      </w:r>
+      <w:bookmarkStart w:id="0" w:name="_GoBack"/>
+      <w:bookmarkEnd w:id="0"/>
+    </w:p>
+    <w:p>
+      <w:r>
+        <w:rPr>
+          <w:noProof/>
+        </w:rPr>
+        <w:drawing>
+          <wp:inline distT="0" distB="0" distL="0" distR="0" wp14:anchorId="44C37061" wp14:editId="1DB79C8D">
+            <wp:extent cx="4449287" cy="3425382"/>
+            <wp:effectExtent l="0" t="0" r="0" b="3810"/>
+            <wp:docPr id="4" name="Picture 4"/>
+            <wp:cNvGraphicFramePr>
+              <a:graphicFrameLocks xmlns:a="http://schemas.openxmlformats.org/drawingml/2006/main" noChangeAspect="1"/>
+            </wp:cNvGraphicFramePr>
+            <a:graphic xmlns:a="http://schemas.openxmlformats.org/drawingml/2006/main">
+              <a:graphicData uri="http://schemas.openxmlformats.org/drawingml/2006/picture">
+                <pic:pic xmlns:pic="http://schemas.openxmlformats.org/drawingml/2006/picture">
+                  <pic:nvPicPr>
+                    <pic:cNvPr id="0" name="Picture 4"/>
+                    <pic:cNvPicPr>
+                      <a:picLocks noChangeAspect="1" noChangeArrowheads="1"/>
+                    </pic:cNvPicPr>
+                  </pic:nvPicPr>
+                  <pic:blipFill>
+                    <a:blip r:embed="rId8">
+                      <a:extLst>
+                        <a:ext uri="{28A0092B-C50C-407E-A947-70E740481C1C}">
+                          <a14:useLocalDpi xmlns:a14="http://schemas.microsoft.com/office/drawing/2010/main" val="0"/>
+                        </a:ext>
+                      </a:extLst>
+                    </a:blip>
+                    <a:srcRect/>
+                    <a:stretch>
+                      <a:fillRect/>
+                    </a:stretch>
+                  </pic:blipFill>
+                  <pic:spPr bwMode="auto">
+                    <a:xfrm>
+                      <a:off x="0" y="0"/>
+                      <a:ext cx="4449752" cy="3425740"/>
+                    </a:xfrm>
+                    <a:prstGeom prst="rect">
+                      <a:avLst/>
+                    </a:prstGeom>
+                    <a:noFill/>
+                    <a:ln>
+                      <a:noFill/>
+                    </a:ln>
+                  </pic:spPr>
+                </pic:pic>
+              </a:graphicData>
+            </a:graphic>
+          </wp:inline>
+        </w:drawing>
+      </w:r>
+    </w:p>
+    <w:p>
+      <w:pPr>
+        <w:rPr>
+          <w:rFonts w:asciiTheme="majorHAnsi" w:eastAsiaTheme="majorEastAsia" w:hAnsiTheme="majorHAnsi" w:cstheme="majorBidi"/>
+          <w:b/>
+          <w:bCs/>
+          <w:color w:val="4F81BD" w:themeColor="accent1"/>
+          <w:sz w:val="26"/>
+          <w:szCs w:val="26"/>
+        </w:rPr>
+      </w:pPr>
+      <w:r>
+        <w:lastRenderedPageBreak/>
+        <w:br w:type="page"/>
+      </w:r>
+    </w:p>
     <w:p>
       <w:pPr>
         <w:pStyle w:val="Heading2"/>
       </w:pPr>
       <w:r>
-        <w:lastRenderedPageBreak/>
         <w:t>Alarm Model</w:t>
       </w:r>
     </w:p>
@@ -1309,6 +1432,29 @@
       <w:color w:val="4F81BD" w:themeColor="accent1"/>
     </w:rPr>
   </w:style>
+  <w:style w:type="table" w:styleId="TableGrid">
+    <w:name w:val="Table Grid"/>
+    <w:basedOn w:val="TableNormal"/>
+    <w:uiPriority w:val="59"/>
+    <w:rsid w:val="0082022E"/>
+    <w:tblPr>
+      <w:tblInd w:w="0" w:type="dxa"/>
+      <w:tblBorders>
+        <w:top w:val="single" w:sz="4" w:space="0" w:color="auto"/>
+        <w:left w:val="single" w:sz="4" w:space="0" w:color="auto"/>
+        <w:bottom w:val="single" w:sz="4" w:space="0" w:color="auto"/>
+        <w:right w:val="single" w:sz="4" w:space="0" w:color="auto"/>
+        <w:insideH w:val="single" w:sz="4" w:space="0" w:color="auto"/>
+        <w:insideV w:val="single" w:sz="4" w:space="0" w:color="auto"/>
+      </w:tblBorders>
+      <w:tblCellMar>
+        <w:top w:w="0" w:type="dxa"/>
+        <w:left w:w="108" w:type="dxa"/>
+        <w:bottom w:w="0" w:type="dxa"/>
+        <w:right w:w="108" w:type="dxa"/>
+      </w:tblCellMar>
+    </w:tblPr>
+  </w:style>
 </w:styles>
 </file>
 
@@ -1728,6 +1874,29 @@
       <w:iCs/>
       <w:color w:val="4F81BD" w:themeColor="accent1"/>
     </w:rPr>
+  </w:style>
+  <w:style w:type="table" w:styleId="TableGrid">
+    <w:name w:val="Table Grid"/>
+    <w:basedOn w:val="TableNormal"/>
+    <w:uiPriority w:val="59"/>
+    <w:rsid w:val="0082022E"/>
+    <w:tblPr>
+      <w:tblInd w:w="0" w:type="dxa"/>
+      <w:tblBorders>
+        <w:top w:val="single" w:sz="4" w:space="0" w:color="auto"/>
+        <w:left w:val="single" w:sz="4" w:space="0" w:color="auto"/>
+        <w:bottom w:val="single" w:sz="4" w:space="0" w:color="auto"/>
+        <w:right w:val="single" w:sz="4" w:space="0" w:color="auto"/>
+        <w:insideH w:val="single" w:sz="4" w:space="0" w:color="auto"/>
+        <w:insideV w:val="single" w:sz="4" w:space="0" w:color="auto"/>
+      </w:tblBorders>
+      <w:tblCellMar>
+        <w:top w:w="0" w:type="dxa"/>
+        <w:left w:w="108" w:type="dxa"/>
+        <w:bottom w:w="0" w:type="dxa"/>
+        <w:right w:w="108" w:type="dxa"/>
+      </w:tblCellMar>
+    </w:tblPr>
   </w:style>
 </w:styles>
 </file>

</xml_diff>

<commit_message>
Revised plots for faculty network based on feedback from Dr. Seppi
</commit_message>
<xml_diff>
--- a/Nathan/MCMC Part 3/Report.docx
+++ b/Nathan/MCMC Part 3/Report.docx
@@ -63,25 +63,11 @@
     </w:p>
     <w:p/>
     <w:p>
-      <w:pPr>
-        <w:rPr>
-          <w:i/>
-        </w:rPr>
-      </w:pPr>
-      <w:r>
-        <w:rPr>
-          <w:i/>
-        </w:rPr>
-        <w:t>(Experiment! Look for something interesting to show.)</w:t>
-      </w:r>
-    </w:p>
-    <w:p/>
-    <w:p>
       <w:r>
         <w:t xml:space="preserve">Add hyper-parameters and learn them one-by-one. </w:t>
       </w:r>
       <w:r>
-        <w:t>(Compare results as you go.)</w:t>
+        <w:t>Compare results as you go.</w:t>
       </w:r>
     </w:p>
     <w:p/>
@@ -141,277 +127,6 @@
       </w:r>
     </w:p>
     <w:p/>
-    <w:p>
-      <w:pPr>
-        <w:rPr>
-          <w:i/>
-        </w:rPr>
-      </w:pPr>
-      <w:r>
-        <w:rPr>
-          <w:i/>
-        </w:rPr>
-        <w:t>(Use Normal for hyper-mean-</w:t>
-      </w:r>
-      <w:proofErr w:type="gramStart"/>
-      <w:r>
-        <w:rPr>
-          <w:i/>
-        </w:rPr>
-        <w:t>mean</w:t>
-      </w:r>
-      <w:r>
-        <w:rPr>
-          <w:i/>
-        </w:rPr>
-        <w:t>(</w:t>
-      </w:r>
-      <w:proofErr w:type="gramEnd"/>
-      <m:oMath>
-        <m:sSub>
-          <m:sSubPr>
-            <m:ctrlPr>
-              <w:rPr>
-                <w:rFonts w:ascii="Cambria Math" w:hAnsi="Cambria Math"/>
-                <w:i/>
-              </w:rPr>
-            </m:ctrlPr>
-          </m:sSubPr>
-          <m:e>
-            <m:r>
-              <w:rPr>
-                <w:rFonts w:ascii="Cambria Math" w:hAnsi="Cambria Math"/>
-              </w:rPr>
-              <m:t>μ</m:t>
-            </m:r>
-          </m:e>
-          <m:sub>
-            <m:r>
-              <w:rPr>
-                <w:rFonts w:ascii="Cambria Math" w:hAnsi="Cambria Math"/>
-              </w:rPr>
-              <m:t>0</m:t>
-            </m:r>
-          </m:sub>
-        </m:sSub>
-      </m:oMath>
-      <w:r>
-        <w:rPr>
-          <w:i/>
-        </w:rPr>
-        <w:t>)</w:t>
-      </w:r>
-      <w:r>
-        <w:rPr>
-          <w:i/>
-        </w:rPr>
-        <w:t>?</w:t>
-      </w:r>
-      <w:r>
-        <w:rPr>
-          <w:i/>
-        </w:rPr>
-        <w:t xml:space="preserve"> Gamma for hyper-mean-</w:t>
-      </w:r>
-      <w:proofErr w:type="gramStart"/>
-      <w:r>
-        <w:rPr>
-          <w:i/>
-        </w:rPr>
-        <w:t>variance</w:t>
-      </w:r>
-      <w:r>
-        <w:rPr>
-          <w:i/>
-        </w:rPr>
-        <w:t>(</w:t>
-      </w:r>
-      <w:proofErr w:type="gramEnd"/>
-      <m:oMath>
-        <m:sSubSup>
-          <m:sSubSupPr>
-            <m:ctrlPr>
-              <w:rPr>
-                <w:rFonts w:ascii="Cambria Math" w:hAnsi="Cambria Math"/>
-                <w:i/>
-              </w:rPr>
-            </m:ctrlPr>
-          </m:sSubSupPr>
-          <m:e>
-            <m:r>
-              <w:rPr>
-                <w:rFonts w:ascii="Cambria Math" w:hAnsi="Cambria Math"/>
-              </w:rPr>
-              <m:t>σ</m:t>
-            </m:r>
-          </m:e>
-          <m:sub>
-            <m:r>
-              <w:rPr>
-                <w:rFonts w:ascii="Cambria Math" w:hAnsi="Cambria Math"/>
-              </w:rPr>
-              <m:t>0</m:t>
-            </m:r>
-          </m:sub>
-          <m:sup>
-            <m:r>
-              <w:rPr>
-                <w:rFonts w:ascii="Cambria Math" w:hAnsi="Cambria Math"/>
-              </w:rPr>
-              <m:t>2</m:t>
-            </m:r>
-          </m:sup>
-        </m:sSubSup>
-      </m:oMath>
-      <w:r>
-        <w:rPr>
-          <w:i/>
-        </w:rPr>
-        <w:t>)</w:t>
-      </w:r>
-      <w:r>
-        <w:rPr>
-          <w:i/>
-        </w:rPr>
-        <w:t>?</w:t>
-      </w:r>
-      <w:r>
-        <w:rPr>
-          <w:i/>
-        </w:rPr>
-        <w:t xml:space="preserve"> </w:t>
-      </w:r>
-      <w:proofErr w:type="gramStart"/>
-      <w:r>
-        <w:rPr>
-          <w:i/>
-        </w:rPr>
-        <w:t>Normal</w:t>
-      </w:r>
-      <w:r>
-        <w:rPr>
-          <w:i/>
-        </w:rPr>
-        <w:t xml:space="preserve"> </w:t>
-      </w:r>
-      <w:r>
-        <w:rPr>
-          <w:i/>
-        </w:rPr>
-        <w:t>f</w:t>
-      </w:r>
-      <w:r>
-        <w:rPr>
-          <w:i/>
-        </w:rPr>
-        <w:t>or hyper-variance-shape</w:t>
-      </w:r>
-      <w:r>
-        <w:rPr>
-          <w:i/>
-        </w:rPr>
-        <w:t xml:space="preserve"> (</w:t>
-      </w:r>
-      <m:oMath>
-        <m:r>
-          <w:rPr>
-            <w:rFonts w:ascii="Cambria Math" w:hAnsi="Cambria Math"/>
-          </w:rPr>
-          <m:t>α</m:t>
-        </m:r>
-      </m:oMath>
-      <w:r>
-        <w:rPr>
-          <w:i/>
-        </w:rPr>
-        <w:t>)</w:t>
-      </w:r>
-      <w:r>
-        <w:rPr>
-          <w:i/>
-        </w:rPr>
-        <w:t>?</w:t>
-      </w:r>
-      <w:proofErr w:type="gramEnd"/>
-      <w:r>
-        <w:rPr>
-          <w:i/>
-        </w:rPr>
-        <w:t xml:space="preserve"> Normal</w:t>
-      </w:r>
-      <w:r>
-        <w:rPr>
-          <w:i/>
-        </w:rPr>
-        <w:t xml:space="preserve"> </w:t>
-      </w:r>
-      <w:r>
-        <w:rPr>
-          <w:i/>
-        </w:rPr>
-        <w:t>f</w:t>
-      </w:r>
-      <w:r>
-        <w:rPr>
-          <w:i/>
-        </w:rPr>
-        <w:t>or</w:t>
-      </w:r>
-      <w:r>
-        <w:rPr>
-          <w:i/>
-        </w:rPr>
-        <w:t xml:space="preserve"> hyper-variance-</w:t>
-      </w:r>
-      <w:proofErr w:type="spellStart"/>
-      <w:r>
-        <w:rPr>
-          <w:i/>
-        </w:rPr>
-        <w:t>inv</w:t>
-      </w:r>
-      <w:proofErr w:type="spellEnd"/>
-      <w:r>
-        <w:rPr>
-          <w:i/>
-        </w:rPr>
-        <w:t>-</w:t>
-      </w:r>
-      <w:proofErr w:type="gramStart"/>
-      <w:r>
-        <w:rPr>
-          <w:i/>
-        </w:rPr>
-        <w:t>scale</w:t>
-      </w:r>
-      <w:r>
-        <w:rPr>
-          <w:i/>
-        </w:rPr>
-        <w:t>(</w:t>
-      </w:r>
-      <w:proofErr w:type="gramEnd"/>
-      <m:oMath>
-        <m:r>
-          <w:rPr>
-            <w:rFonts w:ascii="Cambria Math" w:hAnsi="Cambria Math"/>
-          </w:rPr>
-          <m:t>β</m:t>
-        </m:r>
-      </m:oMath>
-      <w:r>
-        <w:rPr>
-          <w:i/>
-        </w:rPr>
-        <w:t>)</w:t>
-      </w:r>
-      <w:r>
-        <w:rPr>
-          <w:i/>
-        </w:rPr>
-        <w:t>?</w:t>
-      </w:r>
-    </w:p>
     <w:p/>
     <w:p>
       <w:r>
@@ -462,51 +177,29 @@
     </w:p>
     <w:p/>
     <w:p>
-      <w:r>
-        <w:t>Graph: Hard-coded hyper-parameters</w:t>
+      <w:pPr>
+        <w:rPr>
+          <w:i/>
+        </w:rPr>
+      </w:pPr>
+      <w:r>
+        <w:rPr>
+          <w:i/>
+        </w:rPr>
+        <w:t>Mean/Variance as additional hyper-parameters are learned:</w:t>
       </w:r>
     </w:p>
     <w:p/>
     <w:p>
       <w:r>
-        <w:t>Graph: Mean/variance with one node learned</w:t>
-      </w:r>
-    </w:p>
-    <w:p>
-      <w:r>
-        <w:t>Graph: Mean/variance with two nodes learned</w:t>
-      </w:r>
-    </w:p>
-    <w:p>
-      <w:r>
-        <w:t>Graph: Mean/variance with three nodes learned</w:t>
-      </w:r>
-    </w:p>
-    <w:p>
-      <w:r>
-        <w:t>Graph</w:t>
-      </w:r>
-      <w:r>
-        <w:t>: Mean/variance with four nodes learned</w:t>
-      </w:r>
-    </w:p>
-    <w:p/>
-    <w:p>
-      <w:r>
-        <w:t>[For each case above, include a few graphs of distributions over the hyper-parameters (one graph with multiple lines is easier to draw conclusions from than several independent graphs).] Check the mixing with mixing graphs, but don’t include them.</w:t>
-      </w:r>
-    </w:p>
-    <w:p/>
-    <w:p>
-      <w:r>
         <w:rPr>
           <w:noProof/>
         </w:rPr>
         <w:drawing>
-          <wp:inline distT="0" distB="0" distL="0" distR="0" wp14:anchorId="5F8C1FDA" wp14:editId="3E9FB0AF">
-            <wp:extent cx="4459797" cy="3433473"/>
-            <wp:effectExtent l="0" t="0" r="10795" b="0"/>
-            <wp:docPr id="3" name="Picture 3"/>
+          <wp:inline distT="0" distB="0" distL="0" distR="0" wp14:anchorId="6515D8D8" wp14:editId="35FE4B10">
+            <wp:extent cx="3659697" cy="2815833"/>
+            <wp:effectExtent l="0" t="0" r="0" b="3810"/>
+            <wp:docPr id="2" name="Picture 1"/>
             <wp:cNvGraphicFramePr>
               <a:graphicFrameLocks xmlns:a="http://schemas.openxmlformats.org/drawingml/2006/main" noChangeAspect="1"/>
             </wp:cNvGraphicFramePr>
@@ -514,7 +207,7 @@
               <a:graphicData uri="http://schemas.openxmlformats.org/drawingml/2006/picture">
                 <pic:pic xmlns:pic="http://schemas.openxmlformats.org/drawingml/2006/picture">
                   <pic:nvPicPr>
-                    <pic:cNvPr id="0" name="Picture 3"/>
+                    <pic:cNvPr id="0" name="Picture 1"/>
                     <pic:cNvPicPr>
                       <a:picLocks noChangeAspect="1" noChangeArrowheads="1"/>
                     </pic:cNvPicPr>
@@ -535,7 +228,7 @@
                   <pic:spPr bwMode="auto">
                     <a:xfrm>
                       <a:off x="0" y="0"/>
-                      <a:ext cx="4460263" cy="3433832"/>
+                      <a:ext cx="3660117" cy="2816156"/>
                     </a:xfrm>
                     <a:prstGeom prst="rect">
                       <a:avLst/>
@@ -551,19 +244,18 @@
           </wp:inline>
         </w:drawing>
       </w:r>
-      <w:bookmarkStart w:id="0" w:name="_GoBack"/>
-      <w:bookmarkEnd w:id="0"/>
     </w:p>
     <w:p>
       <w:r>
         <w:rPr>
           <w:noProof/>
         </w:rPr>
+        <w:lastRenderedPageBreak/>
         <w:drawing>
-          <wp:inline distT="0" distB="0" distL="0" distR="0" wp14:anchorId="44C37061" wp14:editId="1DB79C8D">
-            <wp:extent cx="4449287" cy="3425382"/>
-            <wp:effectExtent l="0" t="0" r="0" b="3810"/>
-            <wp:docPr id="4" name="Picture 4"/>
+          <wp:inline distT="0" distB="0" distL="0" distR="0" wp14:anchorId="77CD474B" wp14:editId="300B2889">
+            <wp:extent cx="3659697" cy="2745692"/>
+            <wp:effectExtent l="0" t="0" r="0" b="0"/>
+            <wp:docPr id="5" name="Picture 2"/>
             <wp:cNvGraphicFramePr>
               <a:graphicFrameLocks xmlns:a="http://schemas.openxmlformats.org/drawingml/2006/main" noChangeAspect="1"/>
             </wp:cNvGraphicFramePr>
@@ -571,7 +263,7 @@
               <a:graphicData uri="http://schemas.openxmlformats.org/drawingml/2006/picture">
                 <pic:pic xmlns:pic="http://schemas.openxmlformats.org/drawingml/2006/picture">
                   <pic:nvPicPr>
-                    <pic:cNvPr id="0" name="Picture 4"/>
+                    <pic:cNvPr id="0" name="Picture 2"/>
                     <pic:cNvPicPr>
                       <a:picLocks noChangeAspect="1" noChangeArrowheads="1"/>
                     </pic:cNvPicPr>
@@ -592,7 +284,7 @@
                   <pic:spPr bwMode="auto">
                     <a:xfrm>
                       <a:off x="0" y="0"/>
-                      <a:ext cx="4449752" cy="3425740"/>
+                      <a:ext cx="3659793" cy="2745764"/>
                     </a:xfrm>
                     <a:prstGeom prst="rect">
                       <a:avLst/>
@@ -610,6 +302,298 @@
       </w:r>
     </w:p>
     <w:p>
+      <w:r>
+        <w:rPr>
+          <w:noProof/>
+        </w:rPr>
+        <w:drawing>
+          <wp:inline distT="0" distB="0" distL="0" distR="0" wp14:anchorId="5FEC2980" wp14:editId="2DC3CBAB">
+            <wp:extent cx="3659697" cy="2815833"/>
+            <wp:effectExtent l="0" t="0" r="0" b="3810"/>
+            <wp:docPr id="6" name="Picture 3"/>
+            <wp:cNvGraphicFramePr>
+              <a:graphicFrameLocks xmlns:a="http://schemas.openxmlformats.org/drawingml/2006/main" noChangeAspect="1"/>
+            </wp:cNvGraphicFramePr>
+            <a:graphic xmlns:a="http://schemas.openxmlformats.org/drawingml/2006/main">
+              <a:graphicData uri="http://schemas.openxmlformats.org/drawingml/2006/picture">
+                <pic:pic xmlns:pic="http://schemas.openxmlformats.org/drawingml/2006/picture">
+                  <pic:nvPicPr>
+                    <pic:cNvPr id="0" name="Picture 3"/>
+                    <pic:cNvPicPr>
+                      <a:picLocks noChangeAspect="1" noChangeArrowheads="1"/>
+                    </pic:cNvPicPr>
+                  </pic:nvPicPr>
+                  <pic:blipFill>
+                    <a:blip r:embed="rId9">
+                      <a:extLst>
+                        <a:ext uri="{28A0092B-C50C-407E-A947-70E740481C1C}">
+                          <a14:useLocalDpi xmlns:a14="http://schemas.microsoft.com/office/drawing/2010/main" val="0"/>
+                        </a:ext>
+                      </a:extLst>
+                    </a:blip>
+                    <a:srcRect/>
+                    <a:stretch>
+                      <a:fillRect/>
+                    </a:stretch>
+                  </pic:blipFill>
+                  <pic:spPr bwMode="auto">
+                    <a:xfrm>
+                      <a:off x="0" y="0"/>
+                      <a:ext cx="3660591" cy="2816521"/>
+                    </a:xfrm>
+                    <a:prstGeom prst="rect">
+                      <a:avLst/>
+                    </a:prstGeom>
+                    <a:noFill/>
+                    <a:ln>
+                      <a:noFill/>
+                    </a:ln>
+                  </pic:spPr>
+                </pic:pic>
+              </a:graphicData>
+            </a:graphic>
+          </wp:inline>
+        </w:drawing>
+      </w:r>
+    </w:p>
+    <w:p>
+      <w:r>
+        <w:rPr>
+          <w:noProof/>
+        </w:rPr>
+        <w:drawing>
+          <wp:inline distT="0" distB="0" distL="0" distR="0" wp14:anchorId="497312A1" wp14:editId="134934D6">
+            <wp:extent cx="3657600" cy="2744118"/>
+            <wp:effectExtent l="0" t="0" r="0" b="0"/>
+            <wp:docPr id="7" name="Picture 4"/>
+            <wp:cNvGraphicFramePr>
+              <a:graphicFrameLocks xmlns:a="http://schemas.openxmlformats.org/drawingml/2006/main" noChangeAspect="1"/>
+            </wp:cNvGraphicFramePr>
+            <a:graphic xmlns:a="http://schemas.openxmlformats.org/drawingml/2006/main">
+              <a:graphicData uri="http://schemas.openxmlformats.org/drawingml/2006/picture">
+                <pic:pic xmlns:pic="http://schemas.openxmlformats.org/drawingml/2006/picture">
+                  <pic:nvPicPr>
+                    <pic:cNvPr id="0" name="Picture 4"/>
+                    <pic:cNvPicPr>
+                      <a:picLocks noChangeAspect="1" noChangeArrowheads="1"/>
+                    </pic:cNvPicPr>
+                  </pic:nvPicPr>
+                  <pic:blipFill>
+                    <a:blip r:embed="rId10">
+                      <a:extLst>
+                        <a:ext uri="{28A0092B-C50C-407E-A947-70E740481C1C}">
+                          <a14:useLocalDpi xmlns:a14="http://schemas.microsoft.com/office/drawing/2010/main" val="0"/>
+                        </a:ext>
+                      </a:extLst>
+                    </a:blip>
+                    <a:srcRect/>
+                    <a:stretch>
+                      <a:fillRect/>
+                    </a:stretch>
+                  </pic:blipFill>
+                  <pic:spPr bwMode="auto">
+                    <a:xfrm>
+                      <a:off x="0" y="0"/>
+                      <a:ext cx="3658161" cy="2744539"/>
+                    </a:xfrm>
+                    <a:prstGeom prst="rect">
+                      <a:avLst/>
+                    </a:prstGeom>
+                    <a:noFill/>
+                    <a:ln>
+                      <a:noFill/>
+                    </a:ln>
+                  </pic:spPr>
+                </pic:pic>
+              </a:graphicData>
+            </a:graphic>
+          </wp:inline>
+        </w:drawing>
+      </w:r>
+    </w:p>
+    <w:p>
+      <w:r>
+        <w:rPr>
+          <w:noProof/>
+        </w:rPr>
+        <w:drawing>
+          <wp:inline distT="0" distB="0" distL="0" distR="0" wp14:anchorId="098A3726" wp14:editId="2D3E9933">
+            <wp:extent cx="3710036" cy="2854564"/>
+            <wp:effectExtent l="0" t="0" r="0" b="0"/>
+            <wp:docPr id="8" name="Picture 5"/>
+            <wp:cNvGraphicFramePr>
+              <a:graphicFrameLocks xmlns:a="http://schemas.openxmlformats.org/drawingml/2006/main" noChangeAspect="1"/>
+            </wp:cNvGraphicFramePr>
+            <a:graphic xmlns:a="http://schemas.openxmlformats.org/drawingml/2006/main">
+              <a:graphicData uri="http://schemas.openxmlformats.org/drawingml/2006/picture">
+                <pic:pic xmlns:pic="http://schemas.openxmlformats.org/drawingml/2006/picture">
+                  <pic:nvPicPr>
+                    <pic:cNvPr id="0" name="Picture 5"/>
+                    <pic:cNvPicPr>
+                      <a:picLocks noChangeAspect="1" noChangeArrowheads="1"/>
+                    </pic:cNvPicPr>
+                  </pic:nvPicPr>
+                  <pic:blipFill>
+                    <a:blip r:embed="rId11">
+                      <a:extLst>
+                        <a:ext uri="{28A0092B-C50C-407E-A947-70E740481C1C}">
+                          <a14:useLocalDpi xmlns:a14="http://schemas.microsoft.com/office/drawing/2010/main" val="0"/>
+                        </a:ext>
+                      </a:extLst>
+                    </a:blip>
+                    <a:srcRect/>
+                    <a:stretch>
+                      <a:fillRect/>
+                    </a:stretch>
+                  </pic:blipFill>
+                  <pic:spPr bwMode="auto">
+                    <a:xfrm>
+                      <a:off x="0" y="0"/>
+                      <a:ext cx="3710418" cy="2854858"/>
+                    </a:xfrm>
+                    <a:prstGeom prst="rect">
+                      <a:avLst/>
+                    </a:prstGeom>
+                    <a:noFill/>
+                    <a:ln>
+                      <a:noFill/>
+                    </a:ln>
+                  </pic:spPr>
+                </pic:pic>
+              </a:graphicData>
+            </a:graphic>
+          </wp:inline>
+        </w:drawing>
+      </w:r>
+    </w:p>
+    <w:p/>
+    <w:p>
+      <w:pPr>
+        <w:rPr>
+          <w:i/>
+          <w:noProof/>
+        </w:rPr>
+      </w:pPr>
+      <w:r>
+        <w:rPr>
+          <w:i/>
+          <w:noProof/>
+        </w:rPr>
+        <w:t>Distributions of each node:</w:t>
+      </w:r>
+    </w:p>
+    <w:p/>
+    <w:p>
+      <w:r>
+        <w:rPr>
+          <w:noProof/>
+        </w:rPr>
+        <w:drawing>
+          <wp:inline distT="0" distB="0" distL="0" distR="0" wp14:anchorId="4CB4937C" wp14:editId="20E01E2D">
+            <wp:extent cx="3681415" cy="2832543"/>
+            <wp:effectExtent l="0" t="0" r="1905" b="12700"/>
+            <wp:docPr id="9" name="Picture 6"/>
+            <wp:cNvGraphicFramePr>
+              <a:graphicFrameLocks xmlns:a="http://schemas.openxmlformats.org/drawingml/2006/main" noChangeAspect="1"/>
+            </wp:cNvGraphicFramePr>
+            <a:graphic xmlns:a="http://schemas.openxmlformats.org/drawingml/2006/main">
+              <a:graphicData uri="http://schemas.openxmlformats.org/drawingml/2006/picture">
+                <pic:pic xmlns:pic="http://schemas.openxmlformats.org/drawingml/2006/picture">
+                  <pic:nvPicPr>
+                    <pic:cNvPr id="0" name="Picture 6"/>
+                    <pic:cNvPicPr>
+                      <a:picLocks noChangeAspect="1" noChangeArrowheads="1"/>
+                    </pic:cNvPicPr>
+                  </pic:nvPicPr>
+                  <pic:blipFill>
+                    <a:blip r:embed="rId12">
+                      <a:extLst>
+                        <a:ext uri="{28A0092B-C50C-407E-A947-70E740481C1C}">
+                          <a14:useLocalDpi xmlns:a14="http://schemas.microsoft.com/office/drawing/2010/main" val="0"/>
+                        </a:ext>
+                      </a:extLst>
+                    </a:blip>
+                    <a:srcRect/>
+                    <a:stretch>
+                      <a:fillRect/>
+                    </a:stretch>
+                  </pic:blipFill>
+                  <pic:spPr bwMode="auto">
+                    <a:xfrm>
+                      <a:off x="0" y="0"/>
+                      <a:ext cx="3683085" cy="2833828"/>
+                    </a:xfrm>
+                    <a:prstGeom prst="rect">
+                      <a:avLst/>
+                    </a:prstGeom>
+                    <a:noFill/>
+                    <a:ln>
+                      <a:noFill/>
+                    </a:ln>
+                  </pic:spPr>
+                </pic:pic>
+              </a:graphicData>
+            </a:graphic>
+          </wp:inline>
+        </w:drawing>
+      </w:r>
+    </w:p>
+    <w:p>
+      <w:r>
+        <w:rPr>
+          <w:noProof/>
+        </w:rPr>
+        <w:drawing>
+          <wp:inline distT="0" distB="0" distL="0" distR="0" wp14:anchorId="0D1F31A7" wp14:editId="453ACCAE">
+            <wp:extent cx="3657600" cy="2814219"/>
+            <wp:effectExtent l="0" t="0" r="0" b="5715"/>
+            <wp:docPr id="10" name="Picture 7"/>
+            <wp:cNvGraphicFramePr>
+              <a:graphicFrameLocks xmlns:a="http://schemas.openxmlformats.org/drawingml/2006/main" noChangeAspect="1"/>
+            </wp:cNvGraphicFramePr>
+            <a:graphic xmlns:a="http://schemas.openxmlformats.org/drawingml/2006/main">
+              <a:graphicData uri="http://schemas.openxmlformats.org/drawingml/2006/picture">
+                <pic:pic xmlns:pic="http://schemas.openxmlformats.org/drawingml/2006/picture">
+                  <pic:nvPicPr>
+                    <pic:cNvPr id="0" name="Picture 7"/>
+                    <pic:cNvPicPr>
+                      <a:picLocks noChangeAspect="1" noChangeArrowheads="1"/>
+                    </pic:cNvPicPr>
+                  </pic:nvPicPr>
+                  <pic:blipFill>
+                    <a:blip r:embed="rId13">
+                      <a:extLst>
+                        <a:ext uri="{28A0092B-C50C-407E-A947-70E740481C1C}">
+                          <a14:useLocalDpi xmlns:a14="http://schemas.microsoft.com/office/drawing/2010/main" val="0"/>
+                        </a:ext>
+                      </a:extLst>
+                    </a:blip>
+                    <a:srcRect/>
+                    <a:stretch>
+                      <a:fillRect/>
+                    </a:stretch>
+                  </pic:blipFill>
+                  <pic:spPr bwMode="auto">
+                    <a:xfrm>
+                      <a:off x="0" y="0"/>
+                      <a:ext cx="3659413" cy="2815614"/>
+                    </a:xfrm>
+                    <a:prstGeom prst="rect">
+                      <a:avLst/>
+                    </a:prstGeom>
+                    <a:noFill/>
+                    <a:ln>
+                      <a:noFill/>
+                    </a:ln>
+                  </pic:spPr>
+                </pic:pic>
+              </a:graphicData>
+            </a:graphic>
+          </wp:inline>
+        </w:drawing>
+      </w:r>
+    </w:p>
+    <w:p>
       <w:pPr>
         <w:rPr>
           <w:rFonts w:asciiTheme="majorHAnsi" w:eastAsiaTheme="majorEastAsia" w:hAnsiTheme="majorHAnsi" w:cstheme="majorBidi"/>
@@ -621,7 +605,324 @@
         </w:rPr>
       </w:pPr>
       <w:r>
-        <w:lastRenderedPageBreak/>
+        <w:rPr>
+          <w:noProof/>
+        </w:rPr>
+        <w:drawing>
+          <wp:inline distT="0" distB="0" distL="0" distR="0" wp14:anchorId="7AF2F8F8" wp14:editId="192373D5">
+            <wp:extent cx="3657600" cy="2814218"/>
+            <wp:effectExtent l="0" t="0" r="0" b="5715"/>
+            <wp:docPr id="11" name="Picture 8"/>
+            <wp:cNvGraphicFramePr>
+              <a:graphicFrameLocks xmlns:a="http://schemas.openxmlformats.org/drawingml/2006/main" noChangeAspect="1"/>
+            </wp:cNvGraphicFramePr>
+            <a:graphic xmlns:a="http://schemas.openxmlformats.org/drawingml/2006/main">
+              <a:graphicData uri="http://schemas.openxmlformats.org/drawingml/2006/picture">
+                <pic:pic xmlns:pic="http://schemas.openxmlformats.org/drawingml/2006/picture">
+                  <pic:nvPicPr>
+                    <pic:cNvPr id="0" name="Picture 8"/>
+                    <pic:cNvPicPr>
+                      <a:picLocks noChangeAspect="1" noChangeArrowheads="1"/>
+                    </pic:cNvPicPr>
+                  </pic:nvPicPr>
+                  <pic:blipFill>
+                    <a:blip r:embed="rId14">
+                      <a:extLst>
+                        <a:ext uri="{28A0092B-C50C-407E-A947-70E740481C1C}">
+                          <a14:useLocalDpi xmlns:a14="http://schemas.microsoft.com/office/drawing/2010/main" val="0"/>
+                        </a:ext>
+                      </a:extLst>
+                    </a:blip>
+                    <a:srcRect/>
+                    <a:stretch>
+                      <a:fillRect/>
+                    </a:stretch>
+                  </pic:blipFill>
+                  <pic:spPr bwMode="auto">
+                    <a:xfrm>
+                      <a:off x="0" y="0"/>
+                      <a:ext cx="3659744" cy="2815868"/>
+                    </a:xfrm>
+                    <a:prstGeom prst="rect">
+                      <a:avLst/>
+                    </a:prstGeom>
+                    <a:noFill/>
+                    <a:ln>
+                      <a:noFill/>
+                    </a:ln>
+                  </pic:spPr>
+                </pic:pic>
+              </a:graphicData>
+            </a:graphic>
+          </wp:inline>
+        </w:drawing>
+      </w:r>
+    </w:p>
+    <w:p>
+      <w:pPr>
+        <w:rPr>
+          <w:rFonts w:asciiTheme="majorHAnsi" w:eastAsiaTheme="majorEastAsia" w:hAnsiTheme="majorHAnsi" w:cstheme="majorBidi"/>
+          <w:b/>
+          <w:bCs/>
+          <w:color w:val="4F81BD" w:themeColor="accent1"/>
+          <w:sz w:val="26"/>
+          <w:szCs w:val="26"/>
+        </w:rPr>
+      </w:pPr>
+      <w:r>
+        <w:rPr>
+          <w:rFonts w:asciiTheme="majorHAnsi" w:eastAsiaTheme="majorEastAsia" w:hAnsiTheme="majorHAnsi" w:cstheme="majorBidi"/>
+          <w:b/>
+          <w:bCs/>
+          <w:noProof/>
+          <w:color w:val="4F81BD" w:themeColor="accent1"/>
+          <w:sz w:val="26"/>
+          <w:szCs w:val="26"/>
+        </w:rPr>
+        <w:drawing>
+          <wp:inline distT="0" distB="0" distL="0" distR="0" wp14:anchorId="2093857E" wp14:editId="0FDDCE6C">
+            <wp:extent cx="3723890" cy="2865225"/>
+            <wp:effectExtent l="0" t="0" r="10160" b="5080"/>
+            <wp:docPr id="12" name="Picture 9"/>
+            <wp:cNvGraphicFramePr>
+              <a:graphicFrameLocks xmlns:a="http://schemas.openxmlformats.org/drawingml/2006/main" noChangeAspect="1"/>
+            </wp:cNvGraphicFramePr>
+            <a:graphic xmlns:a="http://schemas.openxmlformats.org/drawingml/2006/main">
+              <a:graphicData uri="http://schemas.openxmlformats.org/drawingml/2006/picture">
+                <pic:pic xmlns:pic="http://schemas.openxmlformats.org/drawingml/2006/picture">
+                  <pic:nvPicPr>
+                    <pic:cNvPr id="0" name="Picture 9"/>
+                    <pic:cNvPicPr>
+                      <a:picLocks noChangeAspect="1" noChangeArrowheads="1"/>
+                    </pic:cNvPicPr>
+                  </pic:nvPicPr>
+                  <pic:blipFill>
+                    <a:blip r:embed="rId15">
+                      <a:extLst>
+                        <a:ext uri="{28A0092B-C50C-407E-A947-70E740481C1C}">
+                          <a14:useLocalDpi xmlns:a14="http://schemas.microsoft.com/office/drawing/2010/main" val="0"/>
+                        </a:ext>
+                      </a:extLst>
+                    </a:blip>
+                    <a:srcRect/>
+                    <a:stretch>
+                      <a:fillRect/>
+                    </a:stretch>
+                  </pic:blipFill>
+                  <pic:spPr bwMode="auto">
+                    <a:xfrm>
+                      <a:off x="0" y="0"/>
+                      <a:ext cx="3725513" cy="2866474"/>
+                    </a:xfrm>
+                    <a:prstGeom prst="rect">
+                      <a:avLst/>
+                    </a:prstGeom>
+                    <a:noFill/>
+                    <a:ln>
+                      <a:noFill/>
+                    </a:ln>
+                  </pic:spPr>
+                </pic:pic>
+              </a:graphicData>
+            </a:graphic>
+          </wp:inline>
+        </w:drawing>
+      </w:r>
+    </w:p>
+    <w:p>
+      <w:pPr>
+        <w:rPr>
+          <w:rFonts w:asciiTheme="majorHAnsi" w:eastAsiaTheme="majorEastAsia" w:hAnsiTheme="majorHAnsi" w:cstheme="majorBidi"/>
+          <w:b/>
+          <w:bCs/>
+          <w:color w:val="4F81BD" w:themeColor="accent1"/>
+          <w:sz w:val="26"/>
+          <w:szCs w:val="26"/>
+        </w:rPr>
+      </w:pPr>
+      <w:r>
+        <w:rPr>
+          <w:rFonts w:asciiTheme="majorHAnsi" w:eastAsiaTheme="majorEastAsia" w:hAnsiTheme="majorHAnsi" w:cstheme="majorBidi"/>
+          <w:b/>
+          <w:bCs/>
+          <w:noProof/>
+          <w:color w:val="4F81BD" w:themeColor="accent1"/>
+          <w:sz w:val="26"/>
+          <w:szCs w:val="26"/>
+        </w:rPr>
+        <w:drawing>
+          <wp:inline distT="0" distB="0" distL="0" distR="0" wp14:anchorId="7EDC4E18" wp14:editId="60434044">
+            <wp:extent cx="3774083" cy="2903843"/>
+            <wp:effectExtent l="0" t="0" r="10795" b="0"/>
+            <wp:docPr id="14" name="Picture 11"/>
+            <wp:cNvGraphicFramePr>
+              <a:graphicFrameLocks xmlns:a="http://schemas.openxmlformats.org/drawingml/2006/main" noChangeAspect="1"/>
+            </wp:cNvGraphicFramePr>
+            <a:graphic xmlns:a="http://schemas.openxmlformats.org/drawingml/2006/main">
+              <a:graphicData uri="http://schemas.openxmlformats.org/drawingml/2006/picture">
+                <pic:pic xmlns:pic="http://schemas.openxmlformats.org/drawingml/2006/picture">
+                  <pic:nvPicPr>
+                    <pic:cNvPr id="0" name="Picture 11"/>
+                    <pic:cNvPicPr>
+                      <a:picLocks noChangeAspect="1" noChangeArrowheads="1"/>
+                    </pic:cNvPicPr>
+                  </pic:nvPicPr>
+                  <pic:blipFill>
+                    <a:blip r:embed="rId16">
+                      <a:extLst>
+                        <a:ext uri="{28A0092B-C50C-407E-A947-70E740481C1C}">
+                          <a14:useLocalDpi xmlns:a14="http://schemas.microsoft.com/office/drawing/2010/main" val="0"/>
+                        </a:ext>
+                      </a:extLst>
+                    </a:blip>
+                    <a:srcRect/>
+                    <a:stretch>
+                      <a:fillRect/>
+                    </a:stretch>
+                  </pic:blipFill>
+                  <pic:spPr bwMode="auto">
+                    <a:xfrm>
+                      <a:off x="0" y="0"/>
+                      <a:ext cx="3775782" cy="2905150"/>
+                    </a:xfrm>
+                    <a:prstGeom prst="rect">
+                      <a:avLst/>
+                    </a:prstGeom>
+                    <a:noFill/>
+                    <a:ln>
+                      <a:noFill/>
+                    </a:ln>
+                  </pic:spPr>
+                </pic:pic>
+              </a:graphicData>
+            </a:graphic>
+          </wp:inline>
+        </w:drawing>
+      </w:r>
+    </w:p>
+    <w:p/>
+    <w:p>
+      <w:r>
+        <w:rPr>
+          <w:noProof/>
+        </w:rPr>
+        <w:drawing>
+          <wp:inline distT="0" distB="0" distL="0" distR="0" wp14:anchorId="3511590D" wp14:editId="553E61F6">
+            <wp:extent cx="3771900" cy="2902163"/>
+            <wp:effectExtent l="0" t="0" r="0" b="0"/>
+            <wp:docPr id="18" name="Picture 15"/>
+            <wp:cNvGraphicFramePr>
+              <a:graphicFrameLocks xmlns:a="http://schemas.openxmlformats.org/drawingml/2006/main" noChangeAspect="1"/>
+            </wp:cNvGraphicFramePr>
+            <a:graphic xmlns:a="http://schemas.openxmlformats.org/drawingml/2006/main">
+              <a:graphicData uri="http://schemas.openxmlformats.org/drawingml/2006/picture">
+                <pic:pic xmlns:pic="http://schemas.openxmlformats.org/drawingml/2006/picture">
+                  <pic:nvPicPr>
+                    <pic:cNvPr id="0" name="Picture 15"/>
+                    <pic:cNvPicPr>
+                      <a:picLocks noChangeAspect="1" noChangeArrowheads="1"/>
+                    </pic:cNvPicPr>
+                  </pic:nvPicPr>
+                  <pic:blipFill>
+                    <a:blip r:embed="rId17">
+                      <a:extLst>
+                        <a:ext uri="{28A0092B-C50C-407E-A947-70E740481C1C}">
+                          <a14:useLocalDpi xmlns:a14="http://schemas.microsoft.com/office/drawing/2010/main" val="0"/>
+                        </a:ext>
+                      </a:extLst>
+                    </a:blip>
+                    <a:srcRect/>
+                    <a:stretch>
+                      <a:fillRect/>
+                    </a:stretch>
+                  </pic:blipFill>
+                  <pic:spPr bwMode="auto">
+                    <a:xfrm>
+                      <a:off x="0" y="0"/>
+                      <a:ext cx="3774150" cy="2903894"/>
+                    </a:xfrm>
+                    <a:prstGeom prst="rect">
+                      <a:avLst/>
+                    </a:prstGeom>
+                    <a:noFill/>
+                    <a:ln>
+                      <a:noFill/>
+                    </a:ln>
+                  </pic:spPr>
+                </pic:pic>
+              </a:graphicData>
+            </a:graphic>
+          </wp:inline>
+        </w:drawing>
+      </w:r>
+    </w:p>
+    <w:p/>
+    <w:p>
+      <w:pPr>
+        <w:rPr>
+          <w:i/>
+        </w:rPr>
+      </w:pPr>
+      <w:r>
+        <w:rPr>
+          <w:i/>
+        </w:rPr>
+        <w:t>Observations:</w:t>
+      </w:r>
+    </w:p>
+    <w:p>
+      <w:pPr>
+        <w:rPr>
+          <w:i/>
+        </w:rPr>
+      </w:pPr>
+    </w:p>
+    <w:p>
+      <w:pPr>
+        <w:rPr>
+          <w:i/>
+        </w:rPr>
+      </w:pPr>
+      <w:r>
+        <w:t xml:space="preserve">Adding the </w:t>
+      </w:r>
+      <w:proofErr w:type="spellStart"/>
+      <w:r>
+        <w:t>HyperMean</w:t>
+      </w:r>
+      <w:proofErr w:type="spellEnd"/>
+      <w:r>
+        <w:t xml:space="preserve">-Mean parameter tightened the Mean distribution and shifted it from mode=5.62 to mode=5.75. As subsequent nodes were added, the impact was less significant, but still </w:t>
+      </w:r>
+      <w:r>
+        <w:t>the distributions of each of the nodes</w:t>
+      </w:r>
+      <w:r>
+        <w:t xml:space="preserve"> beca</w:t>
+      </w:r>
+      <w:r>
+        <w:t xml:space="preserve">me a bit narrower. </w:t>
+      </w:r>
+      <w:r>
+        <w:t>This is what we would expect, since that the network should be increasing in precision as it samples the distributions with greater flexibility.</w:t>
+      </w:r>
+    </w:p>
+    <w:p>
+      <w:bookmarkStart w:id="0" w:name="_GoBack"/>
+      <w:bookmarkEnd w:id="0"/>
+    </w:p>
+    <w:p>
+      <w:pPr>
+        <w:rPr>
+          <w:rFonts w:asciiTheme="majorHAnsi" w:eastAsiaTheme="majorEastAsia" w:hAnsiTheme="majorHAnsi" w:cstheme="majorBidi"/>
+          <w:b/>
+          <w:bCs/>
+          <w:color w:val="4F81BD" w:themeColor="accent1"/>
+          <w:sz w:val="26"/>
+          <w:szCs w:val="26"/>
+        </w:rPr>
+      </w:pPr>
+      <w:r>
         <w:br w:type="page"/>
       </w:r>
     </w:p>
@@ -886,7 +1187,7 @@
     <w:p/>
     <w:sectPr>
       <w:pgSz w:w="12240" w:h="15840"/>
-      <w:pgMar w:top="1440" w:right="1800" w:bottom="1440" w:left="1800" w:header="720" w:footer="720" w:gutter="0"/>
+      <w:pgMar w:top="936" w:right="1440" w:bottom="936" w:left="1440" w:header="720" w:footer="720" w:gutter="0"/>
       <w:cols w:space="720"/>
       <w:docGrid w:linePitch="360"/>
     </w:sectPr>

</xml_diff>